<commit_message>
testing if program is behind
</commit_message>
<xml_diff>
--- a/src/uploads/BlueOrigin.docx
+++ b/src/uploads/BlueOrigin.docx
@@ -815,7 +815,19 @@
         <w:rPr>
           <w:sz w:val="21"/>
         </w:rPr>
-        <w:t xml:space="preserve">on a Linux environment </w:t>
+        <w:t xml:space="preserve">on a </w:t>
+      </w:r>
+      <w:r>
+        <w:rPr>
+          <w:sz w:val="21"/>
+        </w:rPr>
+        <w:t>Unix</w:t>
+      </w:r>
+      <w:r>
+        <w:rPr>
+          <w:sz w:val="21"/>
+        </w:rPr>
+        <w:t xml:space="preserve"> environment </w:t>
       </w:r>
       <w:r>
         <w:rPr>
@@ -903,13 +915,7 @@
         <w:rPr>
           <w:sz w:val="21"/>
         </w:rPr>
-        <w:t>Ma</w:t>
-      </w:r>
-      <w:r>
-        <w:rPr>
-          <w:sz w:val="21"/>
-        </w:rPr>
-        <w:t>y 2025-present</w:t>
+        <w:t>May 2025-present</w:t>
       </w:r>
       <w:r>
         <w:rPr>

</xml_diff>